<commit_message>
cleaned it all up
</commit_message>
<xml_diff>
--- a/Assignment/ReferenceDoc.docx
+++ b/Assignment/ReferenceDoc.docx
@@ -25,21 +25,18 @@
       <style:text-properties officeooo:rsid="0004bf2f" officeooo:paragraph-rsid="0004bf2f"/>
     </style:style>
     <style:style style:name="P2" style:family="paragraph" style:parent-style-name="Standard">
-      <style:text-properties officeooo:rsid="0004bf2f" officeooo:paragraph-rsid="0004bf2f"/>
+      <style:text-properties officeooo:rsid="0008da28" officeooo:paragraph-rsid="0008da28"/>
     </style:style>
     <style:style style:name="P3" style:family="paragraph" style:parent-style-name="Standard">
-      <style:text-properties officeooo:rsid="0008da28" officeooo:paragraph-rsid="0008da28"/>
+      <style:text-properties officeooo:rsid="000b3076" officeooo:paragraph-rsid="000b3076"/>
     </style:style>
     <style:style style:name="P4" style:family="paragraph" style:parent-style-name="Standard">
-      <style:text-properties officeooo:rsid="000b3076" officeooo:paragraph-rsid="000b3076"/>
+      <style:text-properties officeooo:rsid="000ed289" officeooo:paragraph-rsid="000ed289"/>
     </style:style>
     <style:style style:name="P5" style:family="paragraph" style:parent-style-name="Standard">
-      <style:text-properties officeooo:rsid="000ed289" officeooo:paragraph-rsid="000ed289"/>
+      <style:text-properties officeooo:rsid="000ff1a7" officeooo:paragraph-rsid="000ff1a7"/>
     </style:style>
     <style:style style:name="P6" style:family="paragraph" style:parent-style-name="Standard">
-      <style:text-properties officeooo:rsid="000ff1a7" officeooo:paragraph-rsid="000ff1a7"/>
-    </style:style>
-    <style:style style:name="P7" style:family="paragraph" style:parent-style-name="Standard">
       <style:text-properties officeooo:rsid="001067c5" officeooo:paragraph-rsid="001067c5"/>
     </style:style>
     <style:style style:name="T1" style:family="text">
@@ -66,57 +63,56 @@
         <text:a xlink:type="simple" xlink:href="https://skfb.ly/6R7CI" text:style-name="Internet_20_link" text:visited-style-name="Visited_20_Internet_20_Link">https://skfb.ly/6R7CI</text:a>
       </text:p>
       <text:p text:style-name="P1"/>
-      <text:p text:style-name="P3">Audio</text:p>
-      <text:p text:style-name="P3"/>
-      <text:p text:style-name="P3">
+      <text:p text:style-name="P2">Audio</text:p>
+      <text:p text:style-name="P2">
         Wood Footsteps – florianreichelt : 
         <text:a xlink:type="simple" xlink:href="https://freesound.org/people/florianreichelt/sounds/459965/" text:style-name="Internet_20_link" text:visited-style-name="Visited_20_Internet_20_Link">https://freesound.org/people/florianreichelt/sounds/459965/</text:a>
       </text:p>
-      <text:p text:style-name="P4">
+      <text:p text:style-name="P3">
         Metal Foosteps – Sanderboah : 
         <text:a xlink:type="simple" xlink:href="https://freesound.org/people/Sanderboah/sounds/696374/" text:style-name="Internet_20_link" text:visited-style-name="Visited_20_Internet_20_Link">https://freesound.org/people/Sanderboah/sounds/696374/</text:a>
       </text:p>
-      <text:p text:style-name="P7">
+      <text:p text:style-name="P6">
         Stone Footsteps – cris 
         <text:a xlink:type="simple" xlink:href="https://freesound.org/people/cris/sounds/167686/" text:style-name="Internet_20_link" text:visited-style-name="Visited_20_Internet_20_Link">https://freesound.org/people/cris/sounds/167686/</text:a>
       </text:p>
-      <text:p text:style-name="P4">
+      <text:p text:style-name="P3">
         Grass Footsteps – TheWorldOfSound 
         <text:a xlink:type="simple" xlink:href="https://freesound.org/people/TheWorldOfSound/sounds/581437/" text:style-name="Internet_20_link" text:visited-style-name="Visited_20_Internet_20_Link">https://freesound.org/people/TheWorldOfSound/sounds/581437/</text:a>
       </text:p>
-      <text:p text:style-name="P5">
+      <text:p text:style-name="P4">
         Landing Noise – SoundDesignForYou: 
         <text:a xlink:type="simple" xlink:href="https://freesound.org/people/SoundDesignForYou/sounds/646659/" text:style-name="Internet_20_link" text:visited-style-name="Visited_20_Internet_20_Link">https://freesound.org/people/SoundDesignForYou/sounds/646659/</text:a>
       </text:p>
-      <text:p text:style-name="P5">
+      <text:p text:style-name="P4">
         Fire Crackle – KieranKeegan 
         <text:a xlink:type="simple" xlink:href="https://freesound.org/people/KieranKeegan/sounds/422741/" text:style-name="Internet_20_link" text:visited-style-name="Visited_20_Internet_20_Link">https://freesound.org/people/KieranKeegan/sounds/422741/</text:a>
       </text:p>
-      <text:p text:style-name="P5">
+      <text:p text:style-name="P4">
         Lever – randomguywhoineverasked 
         <text:a xlink:type="simple" xlink:href="https://freesound.org/people/randomguywhoneverasked/sounds/719586/" text:style-name="Internet_20_link" text:visited-style-name="Visited_20_Internet_20_Link">https://freesound.org/people/randomguywhoneverasked/sounds/719586/</text:a>
       </text:p>
-      <text:p text:style-name="P5">
+      <text:p text:style-name="P4">
         Door Opening/Closing JakLocke 
         <text:a xlink:type="simple" xlink:href="https://freesound.org/people/JakLocke/sounds/261090/" text:style-name="Internet_20_link" text:visited-style-name="Visited_20_Internet_20_Link">https://freesound.org/people/JakLocke/sounds/261090/</text:a>
       </text:p>
-      <text:p text:style-name="P6">
+      <text:p text:style-name="P5">
         Flashlight Click – dersuperanton 
         <text:a xlink:type="simple" xlink:href="https://freesound.org/people/dersuperanton/sounds/435845/" text:style-name="Internet_20_link" text:visited-style-name="Visited_20_Internet_20_Link">https://freesound.org/people/dersuperanton/sounds/435845/</text:a>
       </text:p>
-      <text:p text:style-name="P6">
+      <text:p text:style-name="P5">
         Fountain Noise – Salome_Lubczanski 
         <text:a xlink:type="simple" xlink:href="https://freesound.org/people/Salomé_Lubczanski/sounds/733806/" text:style-name="Internet_20_link" text:visited-style-name="Visited_20_Internet_20_Link">https://freesound.org/people/Salom%C3%A9_Lubczanski/sounds/733806/</text:a>
       </text:p>
-      <text:p text:style-name="P7">
+      <text:p text:style-name="P6">
         Fire Burst (Torch) – Za-Games 
         <text:a xlink:type="simple" xlink:href="https://freesound.org/people/Za-Games/sounds/539972/" text:style-name="Internet_20_link" text:visited-style-name="Visited_20_Internet_20_Link">https://freesound.org/people/Za-Games/sounds/539972/</text:a>
       </text:p>
-      <text:p text:style-name="P7">
+      <text:p text:style-name="P6">
         Magic Glow – IENBA 
         <text:a xlink:type="simple" xlink:href="https://freesound.org/people/IENBA/sounds/752274/" text:style-name="Internet_20_link" text:visited-style-name="Visited_20_Internet_20_Link">https://freesound.org/people/IENBA/sounds/752274/</text:a>
       </text:p>
-      <text:p text:style-name="P4">
+      <text:p text:style-name="P3">
         <text:s/>
         <text:span text:style-name="T1">Item Snapping into Slot – qubodup </text:span>
         <text:a xlink:type="simple" xlink:href="https://freesound.org/people/qubodup/sounds/743237/" text:style-name="Internet_20_link" text:visited-style-name="Visited_20_Internet_20_Link">
@@ -124,15 +120,15 @@
         </text:a>
         <text:span text:style-name="T1"> </text:span>
       </text:p>
-      <text:p text:style-name="P3">
+      <text:p text:style-name="P2">
         Rock and Stone hits – lolamadeus : 
         <text:a xlink:type="simple" xlink:href="https://freesound.org/people/lolamadeus/sounds/179365/" text:style-name="Internet_20_link" text:visited-style-name="Visited_20_Internet_20_Link">https://freesound.org/people/lolamadeus/sounds/179365/</text:a>
       </text:p>
-      <text:p text:style-name="P7">
+      <text:p text:style-name="P6">
         Howling Wind – Tonmeister88 
         <text:a xlink:type="simple" xlink:href="https://freesound.org/people/Tonmeister88/sounds/557380/" text:style-name="Internet_20_link" text:visited-style-name="Visited_20_Internet_20_Link">https://freesound.org/people/Tonmeister88/sounds/557380/</text:a>
       </text:p>
-      <text:p text:style-name="P7">
+      <text:p text:style-name="P6">
         Chasm roomtone – eyenorth 
         <text:a xlink:type="simple" xlink:href="https://freesound.org/people/eyenorth/sounds/470460/" text:style-name="Internet_20_link" text:visited-style-name="Visited_20_Internet_20_Link">https://freesound.org/people/eyenorth/sounds/470460/</text:a>
       </text:p>
@@ -144,9 +140,9 @@
 <file path=meta.xml><?xml version="1.0" encoding="utf-8"?>
 <office:document-meta xmlns:grddl="http://www.w3.org/2003/g/data-view#" xmlns:meta="urn:oasis:names:tc:opendocument:xmlns:meta:1.0" xmlns:office="urn:oasis:names:tc:opendocument:xmlns:office:1.0" xmlns:ooo="http://openoffice.org/2004/office" xmlns:xlink="http://www.w3.org/1999/xlink" xmlns:dc="http://purl.org/dc/elements/1.1/" office:version="1.3">
   <office:meta>
-    <dc:date>2024-09-08T11:44:45.090000000</dc:date>
-    <meta:editing-duration>PT35M46S</meta:editing-duration>
-    <meta:editing-cycles>9</meta:editing-cycles>
+    <dc:date>2024-09-11T12:14:50.894000000</dc:date>
+    <meta:editing-duration>PT16H16M30S</meta:editing-duration>
+    <meta:editing-cycles>10</meta:editing-cycles>
     <meta:generator>LibreOffice/7.1.5.2$Windows_X86_64 LibreOffice_project/85f04e9f809797b8199d13c421bd8a2b025d52b5</meta:generator>
     <meta:document-statistic meta:table-count="0" meta:image-count="0" meta:object-count="0" meta:page-count="1" meta:paragraph-count="19" meta:word-count="76" meta:character-count="1461" meta:non-whitespace-character-count="1372"/>
   </office:meta>
@@ -159,18 +155,18 @@
     <config:config-item-set config:name="ooo:view-settings">
       <config:config-item config:name="ViewAreaTop" config:type="long">0</config:config-item>
       <config:config-item config:name="ViewAreaLeft" config:type="long">0</config:config-item>
-      <config:config-item config:name="ViewAreaWidth" config:type="long">20772</config:config-item>
+      <config:config-item config:name="ViewAreaWidth" config:type="long">48632</config:config-item>
       <config:config-item config:name="ViewAreaHeight" config:type="long">21618</config:config-item>
       <config:config-item config:name="ShowRedlineChanges" config:type="boolean">true</config:config-item>
       <config:config-item config:name="InBrowseMode" config:type="boolean">false</config:config-item>
       <config:config-item-map-indexed config:name="Views">
         <config:config-item-map-entry>
           <config:config-item config:name="ViewId" config:type="string">view2</config:config-item>
-          <config:config-item config:name="ViewLeft" config:type="long">16679</config:config-item>
-          <config:config-item config:name="ViewTop" config:type="long">15159</config:config-item>
+          <config:config-item config:name="ViewLeft" config:type="long">19710</config:config-item>
+          <config:config-item config:name="ViewTop" config:type="long">3962</config:config-item>
           <config:config-item config:name="VisibleLeft" config:type="long">0</config:config-item>
           <config:config-item config:name="VisibleTop" config:type="long">0</config:config-item>
-          <config:config-item config:name="VisibleRight" config:type="long">20770</config:config-item>
+          <config:config-item config:name="VisibleRight" config:type="long">48630</config:config-item>
           <config:config-item config:name="VisibleBottom" config:type="long">21616</config:config-item>
           <config:config-item config:name="ZoomType" config:type="short">0</config:config-item>
           <config:config-item config:name="ViewLayoutColumns" config:type="short">1</config:config-item>
@@ -238,7 +234,7 @@
       <config:config-item config:name="UnxForceZeroExtLeading" config:type="boolean">false</config:config-item>
       <config:config-item config:name="UseOldPrinterMetrics" config:type="boolean">false</config:config-item>
       <config:config-item config:name="TabAtLeftIndentForParagraphsInList" config:type="boolean">false</config:config-item>
-      <config:config-item config:name="Rsid" config:type="int">1378153</config:config-item>
+      <config:config-item config:name="Rsid" config:type="int">1594447</config:config-item>
       <config:config-item config:name="MsWordCompTrailingBlanks" config:type="boolean">false</config:config-item>
       <config:config-item config:name="MathBaselineAlignment" config:type="boolean">false</config:config-item>
       <config:config-item config:name="InvertBorderSpacing" config:type="boolean">false</config:config-item>
@@ -296,7 +292,7 @@
   <office:styles>
     <style:default-style style:family="graphic">
       <style:graphic-properties svg:stroke-color="#3465a4" draw:fill-color="#729fcf" fo:wrap-option="no-wrap" draw:shadow-offset-x="0.3cm" draw:shadow-offset-y="0.3cm" draw:start-line-spacing-horizontal="0.283cm" draw:start-line-spacing-vertical="0.283cm" draw:end-line-spacing-horizontal="0.283cm" draw:end-line-spacing-vertical="0.283cm" style:flow-with-text="false"/>
-      <style:paragraph-properties style:text-autospace="ideograph-alpha" style:line-break="strict" style:font-independent-line-spacing="false">
+      <style:paragraph-properties style:text-autospace="ideograph-alpha" style:line-break="strict" style:writing-mode="lr-tb" style:font-independent-line-spacing="false">
         <style:tab-stops/>
       </style:paragraph-properties>
       <style:text-properties fo:color="#000000" loext:opacity="100%" style:font-name="Liberation Serif" fo:font-size="12pt" fo:language="en" fo:country="NZ" style:font-name-asian="Segoe UI" style:font-size-asian="12pt" style:language-asian="zh" style:country-asian="CN" style:font-name-complex="Tahoma" style:font-size-complex="12pt" style:language-complex="hi" style:country-complex="IN"/>
@@ -314,6 +310,9 @@
     <style:style style:name="Standard" style:family="paragraph" style:class="text"/>
     <style:style style:name="Internet_20_link" style:display-name="Internet link" style:family="text">
       <style:text-properties fo:color="#000080" loext:opacity="100%" fo:language="zxx" fo:country="none" style:text-underline-style="solid" style:text-underline-width="auto" style:text-underline-color="font-color" style:language-asian="zxx" style:country-asian="none" style:language-complex="zxx" style:country-complex="none"/>
+    </style:style>
+    <style:style style:name="Visited_20_Internet_20_Link" style:display-name="Visited Internet Link" style:family="text">
+      <style:text-properties fo:color="#800000" loext:opacity="100%" fo:language="zxx" fo:country="none" style:text-underline-style="solid" style:text-underline-width="auto" style:text-underline-color="font-color" style:language-asian="zxx" style:country-asian="none" style:language-complex="zxx" style:country-complex="none"/>
     </style:style>
     <text:outline-style style:name="Outline">
       <text:outline-level-style text:level="1" style:num-format="">

</xml_diff>